<commit_message>
alterações no relatorio do projeto de circuitos
</commit_message>
<xml_diff>
--- a/Analogica/Relatorio.docx
+++ b/Analogica/Relatorio.docx
@@ -67,7 +67,28 @@
           <w:sz w:val="32"/>
           <w:szCs w:val="32"/>
         </w:rPr>
-        <w:t>CM bancada 2</w:t>
+        <w:t xml:space="preserve">Turma </w:t>
+      </w:r>
+      <w:r>
+        <w:rPr>
+          <w:sz w:val="32"/>
+          <w:szCs w:val="32"/>
+        </w:rPr>
+        <w:t>CM</w:t>
+      </w:r>
+      <w:r>
+        <w:rPr>
+          <w:sz w:val="32"/>
+          <w:szCs w:val="32"/>
+        </w:rPr>
+        <w:t xml:space="preserve"> - B</w:t>
+      </w:r>
+      <w:r>
+        <w:rPr>
+          <w:sz w:val="32"/>
+          <w:szCs w:val="32"/>
+        </w:rPr>
+        <w:t>ancada 2</w:t>
       </w:r>
     </w:p>
     <w:p>
@@ -108,6 +129,13 @@
           <w:sz w:val="32"/>
           <w:szCs w:val="32"/>
         </w:rPr>
+        <w:t xml:space="preserve"> Junji</w:t>
+      </w:r>
+      <w:r>
+        <w:rPr>
+          <w:sz w:val="32"/>
+          <w:szCs w:val="32"/>
+        </w:rPr>
         <w:t xml:space="preserve"> Miyake – 13.04421-4</w:t>
       </w:r>
     </w:p>
@@ -124,98 +152,162 @@
           <w:sz w:val="32"/>
           <w:szCs w:val="32"/>
         </w:rPr>
-        <w:t>Rodrigo Franciozi – 14.04014-0</w:t>
-      </w:r>
-    </w:p>
-    <w:p>
-      <w:pPr>
-        <w:jc w:val="center"/>
-        <w:rPr>
-          <w:sz w:val="32"/>
-          <w:szCs w:val="32"/>
-        </w:rPr>
-      </w:pPr>
-      <w:r>
-        <w:rPr>
-          <w:sz w:val="32"/>
-          <w:szCs w:val="32"/>
-        </w:rPr>
-        <w:t>Igor Correa – 15.00588-7</w:t>
-      </w:r>
-    </w:p>
-    <w:p>
-      <w:pPr>
-        <w:jc w:val="center"/>
-        <w:rPr>
-          <w:sz w:val="32"/>
-          <w:szCs w:val="32"/>
-        </w:rPr>
-      </w:pPr>
-    </w:p>
-    <w:p>
-      <w:pPr>
-        <w:jc w:val="center"/>
-        <w:rPr>
-          <w:sz w:val="32"/>
-          <w:szCs w:val="32"/>
-        </w:rPr>
-      </w:pPr>
-    </w:p>
-    <w:p>
-      <w:pPr>
-        <w:jc w:val="center"/>
-        <w:rPr>
-          <w:sz w:val="32"/>
-          <w:szCs w:val="32"/>
-        </w:rPr>
-      </w:pPr>
-      <w:r>
-        <w:rPr>
-          <w:sz w:val="32"/>
-          <w:szCs w:val="32"/>
-        </w:rPr>
-        <w:t>Eduardo Pouzada</w:t>
-      </w:r>
-    </w:p>
-    <w:p>
-      <w:pPr>
-        <w:jc w:val="center"/>
-        <w:rPr>
-          <w:sz w:val="32"/>
-          <w:szCs w:val="32"/>
-        </w:rPr>
-      </w:pPr>
-    </w:p>
-    <w:p>
-      <w:pPr>
-        <w:jc w:val="center"/>
-        <w:rPr>
-          <w:sz w:val="32"/>
-          <w:szCs w:val="32"/>
-        </w:rPr>
-      </w:pPr>
-    </w:p>
-    <w:p>
-      <w:pPr>
-        <w:jc w:val="center"/>
-        <w:rPr>
-          <w:sz w:val="32"/>
-          <w:szCs w:val="32"/>
-        </w:rPr>
-      </w:pPr>
-    </w:p>
-    <w:p>
-      <w:pPr>
-        <w:jc w:val="center"/>
-        <w:rPr>
-          <w:sz w:val="32"/>
-          <w:szCs w:val="32"/>
-        </w:rPr>
-      </w:pPr>
-    </w:p>
-    <w:p>
-      <w:pPr>
-        <w:jc w:val="center"/>
+        <w:t xml:space="preserve">Rodrigo Franciozi </w:t>
+      </w:r>
+      <w:r>
+        <w:rPr>
+          <w:sz w:val="32"/>
+          <w:szCs w:val="32"/>
+        </w:rPr>
+        <w:t xml:space="preserve">Rodrigues da Silva </w:t>
+      </w:r>
+      <w:r>
+        <w:rPr>
+          <w:sz w:val="32"/>
+          <w:szCs w:val="32"/>
+        </w:rPr>
+        <w:t>– 14.04014-0</w:t>
+      </w:r>
+    </w:p>
+    <w:p>
+      <w:pPr>
+        <w:jc w:val="center"/>
+        <w:rPr>
+          <w:sz w:val="32"/>
+          <w:szCs w:val="32"/>
+        </w:rPr>
+      </w:pPr>
+      <w:r>
+        <w:rPr>
+          <w:sz w:val="32"/>
+          <w:szCs w:val="32"/>
+        </w:rPr>
+        <w:t xml:space="preserve">Igor </w:t>
+      </w:r>
+      <w:r>
+        <w:rPr>
+          <w:sz w:val="32"/>
+          <w:szCs w:val="32"/>
+        </w:rPr>
+        <w:t xml:space="preserve">Amaral </w:t>
+      </w:r>
+      <w:r>
+        <w:rPr>
+          <w:sz w:val="32"/>
+          <w:szCs w:val="32"/>
+        </w:rPr>
+        <w:t>Correa – 15.00588-7</w:t>
+      </w:r>
+    </w:p>
+    <w:p>
+      <w:pPr>
+        <w:jc w:val="center"/>
+        <w:rPr>
+          <w:sz w:val="32"/>
+          <w:szCs w:val="32"/>
+        </w:rPr>
+      </w:pPr>
+    </w:p>
+    <w:p>
+      <w:pPr>
+        <w:jc w:val="center"/>
+        <w:rPr>
+          <w:sz w:val="32"/>
+          <w:szCs w:val="32"/>
+        </w:rPr>
+      </w:pPr>
+    </w:p>
+    <w:p>
+      <w:pPr>
+        <w:jc w:val="center"/>
+        <w:rPr>
+          <w:rFonts w:cstheme="minorHAnsi"/>
+          <w:sz w:val="32"/>
+          <w:szCs w:val="32"/>
+        </w:rPr>
+      </w:pPr>
+      <w:r>
+        <w:rPr>
+          <w:rFonts w:cstheme="minorHAnsi"/>
+          <w:sz w:val="32"/>
+          <w:szCs w:val="32"/>
+        </w:rPr>
+        <w:t>Professor:</w:t>
+      </w:r>
+    </w:p>
+    <w:p>
+      <w:pPr>
+        <w:jc w:val="center"/>
+        <w:rPr>
+          <w:rFonts w:cstheme="minorHAnsi"/>
+          <w:sz w:val="32"/>
+          <w:szCs w:val="32"/>
+        </w:rPr>
+      </w:pPr>
+      <w:hyperlink r:id="rId5" w:history="1">
+        <w:r>
+          <w:rPr>
+            <w:rStyle w:val="Hyperlink"/>
+            <w:rFonts w:cstheme="minorHAnsi"/>
+            <w:color w:val="auto"/>
+            <w:sz w:val="32"/>
+            <w:szCs w:val="32"/>
+            <w:u w:val="none"/>
+            <w:shd w:val="clear" w:color="auto" w:fill="FFFCF4"/>
+          </w:rPr>
+          <w:t>Eduardo</w:t>
+        </w:r>
+        <w:r>
+          <w:rPr>
+            <w:rStyle w:val="Hyperlink"/>
+            <w:rFonts w:cstheme="minorHAnsi"/>
+            <w:color w:val="auto"/>
+            <w:sz w:val="32"/>
+            <w:szCs w:val="32"/>
+            <w:u w:val="none"/>
+            <w:shd w:val="clear" w:color="auto" w:fill="FFFCF4"/>
+          </w:rPr>
+          <w:t xml:space="preserve"> Victor Dos Santos </w:t>
+        </w:r>
+      </w:hyperlink>
+      <w:r>
+        <w:rPr>
+          <w:rFonts w:cstheme="minorHAnsi"/>
+          <w:sz w:val="32"/>
+          <w:szCs w:val="32"/>
+        </w:rPr>
+        <w:t>Pouzada</w:t>
+      </w:r>
+    </w:p>
+    <w:p>
+      <w:pPr>
+        <w:jc w:val="center"/>
+        <w:rPr>
+          <w:sz w:val="32"/>
+          <w:szCs w:val="32"/>
+        </w:rPr>
+      </w:pPr>
+    </w:p>
+    <w:p>
+      <w:pPr>
+        <w:jc w:val="center"/>
+        <w:rPr>
+          <w:sz w:val="32"/>
+          <w:szCs w:val="32"/>
+        </w:rPr>
+      </w:pPr>
+    </w:p>
+    <w:p>
+      <w:pPr>
+        <w:jc w:val="center"/>
+        <w:rPr>
+          <w:sz w:val="32"/>
+          <w:szCs w:val="32"/>
+        </w:rPr>
+      </w:pPr>
+    </w:p>
+    <w:p>
+      <w:pPr>
         <w:rPr>
           <w:sz w:val="40"/>
           <w:szCs w:val="40"/>
@@ -224,7 +316,6 @@
     </w:p>
     <w:p>
       <w:pPr>
-        <w:jc w:val="center"/>
         <w:rPr>
           <w:sz w:val="40"/>
           <w:szCs w:val="40"/>
@@ -477,6 +568,8 @@
           <w:szCs w:val="28"/>
         </w:rPr>
       </w:pPr>
+      <w:bookmarkStart w:id="0" w:name="_GoBack"/>
+      <w:bookmarkEnd w:id="0"/>
       <w:r>
         <w:rPr>
           <w:sz w:val="28"/>
@@ -519,7 +612,7 @@
                     </pic:cNvPicPr>
                   </pic:nvPicPr>
                   <pic:blipFill>
-                    <a:blip r:embed="rId5">
+                    <a:blip r:embed="rId6">
                       <a:extLst>
                         <a:ext uri="{28A0092B-C50C-407E-A947-70E740481C1C}">
                           <a14:useLocalDpi xmlns:a14="http://schemas.microsoft.com/office/drawing/2010/main" val="0"/>
@@ -594,72 +687,6 @@
                 <pic:pic xmlns:pic="http://schemas.openxmlformats.org/drawingml/2006/picture">
                   <pic:nvPicPr>
                     <pic:cNvPr id="0" name="Picture 3" descr="E:\Maua\Notas\Analogica\20Hz.png"/>
-                    <pic:cNvPicPr>
-                      <a:picLocks noChangeAspect="1" noChangeArrowheads="1"/>
-                    </pic:cNvPicPr>
-                  </pic:nvPicPr>
-                  <pic:blipFill>
-                    <a:blip r:embed="rId6">
-                      <a:extLst>
-                        <a:ext uri="{28A0092B-C50C-407E-A947-70E740481C1C}">
-                          <a14:useLocalDpi xmlns:a14="http://schemas.microsoft.com/office/drawing/2010/main" val="0"/>
-                        </a:ext>
-                      </a:extLst>
-                    </a:blip>
-                    <a:srcRect/>
-                    <a:stretch>
-                      <a:fillRect/>
-                    </a:stretch>
-                  </pic:blipFill>
-                  <pic:spPr bwMode="auto">
-                    <a:xfrm>
-                      <a:off x="0" y="0"/>
-                      <a:ext cx="5257800" cy="4248150"/>
-                    </a:xfrm>
-                    <a:prstGeom prst="rect">
-                      <a:avLst/>
-                    </a:prstGeom>
-                    <a:noFill/>
-                    <a:ln>
-                      <a:noFill/>
-                    </a:ln>
-                  </pic:spPr>
-                </pic:pic>
-              </a:graphicData>
-            </a:graphic>
-          </wp:inline>
-        </w:drawing>
-      </w:r>
-    </w:p>
-    <w:p>
-      <w:pPr>
-        <w:jc w:val="center"/>
-        <w:rPr>
-          <w:sz w:val="28"/>
-          <w:szCs w:val="28"/>
-        </w:rPr>
-      </w:pPr>
-      <w:r>
-        <w:rPr>
-          <w:noProof/>
-          <w:sz w:val="28"/>
-          <w:szCs w:val="28"/>
-          <w:lang w:eastAsia="pt-BR"/>
-        </w:rPr>
-        <w:lastRenderedPageBreak/>
-        <w:drawing>
-          <wp:inline distT="0" distB="0" distL="0" distR="0">
-            <wp:extent cx="5257800" cy="4248150"/>
-            <wp:effectExtent l="0" t="0" r="0" b="0"/>
-            <wp:docPr id="4" name="Picture 4" descr="E:\Maua\Notas\Analogica\80Hz.png"/>
-            <wp:cNvGraphicFramePr>
-              <a:graphicFrameLocks xmlns:a="http://schemas.openxmlformats.org/drawingml/2006/main" noChangeAspect="1"/>
-            </wp:cNvGraphicFramePr>
-            <a:graphic xmlns:a="http://schemas.openxmlformats.org/drawingml/2006/main">
-              <a:graphicData uri="http://schemas.openxmlformats.org/drawingml/2006/picture">
-                <pic:pic xmlns:pic="http://schemas.openxmlformats.org/drawingml/2006/picture">
-                  <pic:nvPicPr>
-                    <pic:cNvPr id="0" name="Picture 4" descr="E:\Maua\Notas\Analogica\80Hz.png"/>
                     <pic:cNvPicPr>
                       <a:picLocks noChangeAspect="1" noChangeArrowheads="1"/>
                     </pic:cNvPicPr>
@@ -699,6 +726,72 @@
     </w:p>
     <w:p>
       <w:pPr>
+        <w:jc w:val="center"/>
+        <w:rPr>
+          <w:sz w:val="28"/>
+          <w:szCs w:val="28"/>
+        </w:rPr>
+      </w:pPr>
+      <w:r>
+        <w:rPr>
+          <w:noProof/>
+          <w:sz w:val="28"/>
+          <w:szCs w:val="28"/>
+          <w:lang w:eastAsia="pt-BR"/>
+        </w:rPr>
+        <w:lastRenderedPageBreak/>
+        <w:drawing>
+          <wp:inline distT="0" distB="0" distL="0" distR="0">
+            <wp:extent cx="5257800" cy="4248150"/>
+            <wp:effectExtent l="0" t="0" r="0" b="0"/>
+            <wp:docPr id="4" name="Picture 4" descr="E:\Maua\Notas\Analogica\80Hz.png"/>
+            <wp:cNvGraphicFramePr>
+              <a:graphicFrameLocks xmlns:a="http://schemas.openxmlformats.org/drawingml/2006/main" noChangeAspect="1"/>
+            </wp:cNvGraphicFramePr>
+            <a:graphic xmlns:a="http://schemas.openxmlformats.org/drawingml/2006/main">
+              <a:graphicData uri="http://schemas.openxmlformats.org/drawingml/2006/picture">
+                <pic:pic xmlns:pic="http://schemas.openxmlformats.org/drawingml/2006/picture">
+                  <pic:nvPicPr>
+                    <pic:cNvPr id="0" name="Picture 4" descr="E:\Maua\Notas\Analogica\80Hz.png"/>
+                    <pic:cNvPicPr>
+                      <a:picLocks noChangeAspect="1" noChangeArrowheads="1"/>
+                    </pic:cNvPicPr>
+                  </pic:nvPicPr>
+                  <pic:blipFill>
+                    <a:blip r:embed="rId8">
+                      <a:extLst>
+                        <a:ext uri="{28A0092B-C50C-407E-A947-70E740481C1C}">
+                          <a14:useLocalDpi xmlns:a14="http://schemas.microsoft.com/office/drawing/2010/main" val="0"/>
+                        </a:ext>
+                      </a:extLst>
+                    </a:blip>
+                    <a:srcRect/>
+                    <a:stretch>
+                      <a:fillRect/>
+                    </a:stretch>
+                  </pic:blipFill>
+                  <pic:spPr bwMode="auto">
+                    <a:xfrm>
+                      <a:off x="0" y="0"/>
+                      <a:ext cx="5257800" cy="4248150"/>
+                    </a:xfrm>
+                    <a:prstGeom prst="rect">
+                      <a:avLst/>
+                    </a:prstGeom>
+                    <a:noFill/>
+                    <a:ln>
+                      <a:noFill/>
+                    </a:ln>
+                  </pic:spPr>
+                </pic:pic>
+              </a:graphicData>
+            </a:graphic>
+          </wp:inline>
+        </w:drawing>
+      </w:r>
+    </w:p>
+    <w:p>
+      <w:pPr>
         <w:rPr>
           <w:sz w:val="28"/>
           <w:szCs w:val="28"/>
@@ -745,7 +838,7 @@
                     </pic:cNvPicPr>
                   </pic:nvPicPr>
                   <pic:blipFill>
-                    <a:blip r:embed="rId8">
+                    <a:blip r:embed="rId9">
                       <a:extLst>
                         <a:ext uri="{28A0092B-C50C-407E-A947-70E740481C1C}">
                           <a14:useLocalDpi xmlns:a14="http://schemas.microsoft.com/office/drawing/2010/main" val="0"/>
@@ -790,23 +883,236 @@
           <w:sz w:val="28"/>
           <w:szCs w:val="28"/>
         </w:rPr>
+        <w:t>O transistor está sendo utilizado como um amplificador de corrente, pois quando em modo ativo, aumenta a corrente que está na sua saida, e mantem a tensão no mesmo valor.</w:t>
+      </w:r>
+    </w:p>
+    <w:p>
+      <w:pPr>
+        <w:ind w:firstLine="708"/>
+        <w:rPr>
+          <w:sz w:val="28"/>
+          <w:szCs w:val="28"/>
+        </w:rPr>
+      </w:pPr>
+      <w:r>
+        <w:rPr>
+          <w:sz w:val="28"/>
+          <w:szCs w:val="28"/>
+        </w:rPr>
+        <w:lastRenderedPageBreak/>
         <w:t>O diodo está sendo usado para se criar um circuito limitador de tensão, pois quando a corrente está no sentido contrario do diodo, tensão negativa, ele não deixa passar corrente, e quando a corrente está no sentido do diodo, tensão positiva, ele deixa passar até 6,2V de tensão</w:t>
       </w:r>
-    </w:p>
-    <w:p>
-      <w:pPr>
-        <w:rPr>
-          <w:sz w:val="28"/>
-          <w:szCs w:val="28"/>
-        </w:rPr>
-      </w:pPr>
-      <w:r>
-        <w:rPr>
-          <w:sz w:val="28"/>
-          <w:szCs w:val="28"/>
-        </w:rPr>
-        <w:lastRenderedPageBreak/>
+      <w:r>
+        <w:rPr>
+          <w:sz w:val="28"/>
+          <w:szCs w:val="28"/>
+        </w:rPr>
+        <w:t>.</w:t>
+      </w:r>
+    </w:p>
+    <w:p>
+      <w:pPr>
+        <w:ind w:firstLine="708"/>
+        <w:rPr>
+          <w:sz w:val="28"/>
+          <w:szCs w:val="28"/>
+        </w:rPr>
+      </w:pPr>
+      <w:r>
+        <w:rPr>
+          <w:sz w:val="28"/>
+          <w:szCs w:val="28"/>
+        </w:rPr>
+        <w:t>Como resultado da utilização do transistor e do diodo, temos uma onda limpa mostrada com 20Hz e 80Hz, respectivamente:</w:t>
+      </w:r>
+    </w:p>
+    <w:p>
+      <w:pPr>
+        <w:ind w:firstLine="708"/>
+        <w:rPr>
+          <w:sz w:val="28"/>
+          <w:szCs w:val="28"/>
+        </w:rPr>
+      </w:pPr>
+      <w:r>
+        <w:rPr>
+          <w:sz w:val="28"/>
+          <w:szCs w:val="28"/>
+        </w:rPr>
+        <w:t>..................................................foto de 20Hz na saída</w:t>
+      </w:r>
+    </w:p>
+    <w:p>
+      <w:pPr>
+        <w:jc w:val="center"/>
+        <w:rPr>
+          <w:sz w:val="28"/>
+          <w:szCs w:val="28"/>
+        </w:rPr>
+      </w:pPr>
+      <w:r>
+        <w:rPr>
+          <w:noProof/>
+          <w:sz w:val="28"/>
+          <w:szCs w:val="28"/>
+          <w:lang w:eastAsia="pt-BR"/>
+        </w:rPr>
+        <w:drawing>
+          <wp:inline distT="0" distB="0" distL="0" distR="0" wp14:anchorId="0250EF46" wp14:editId="75F80E2B">
+            <wp:extent cx="5391150" cy="4305300"/>
+            <wp:effectExtent l="0" t="0" r="0" b="0"/>
+            <wp:docPr id="2" name="Picture 2" descr="E:\Maua\Notas\Analogica\saida 80Hz.png"/>
+            <wp:cNvGraphicFramePr>
+              <a:graphicFrameLocks xmlns:a="http://schemas.openxmlformats.org/drawingml/2006/main" noChangeAspect="1"/>
+            </wp:cNvGraphicFramePr>
+            <a:graphic xmlns:a="http://schemas.openxmlformats.org/drawingml/2006/main">
+              <a:graphicData uri="http://schemas.openxmlformats.org/drawingml/2006/picture">
+                <pic:pic xmlns:pic="http://schemas.openxmlformats.org/drawingml/2006/picture">
+                  <pic:nvPicPr>
+                    <pic:cNvPr id="0" name="Picture 1" descr="E:\Maua\Notas\Analogica\saida 80Hz.png"/>
+                    <pic:cNvPicPr>
+                      <a:picLocks noChangeAspect="1" noChangeArrowheads="1"/>
+                    </pic:cNvPicPr>
+                  </pic:nvPicPr>
+                  <pic:blipFill>
+                    <a:blip r:embed="rId10">
+                      <a:extLst>
+                        <a:ext uri="{28A0092B-C50C-407E-A947-70E740481C1C}">
+                          <a14:useLocalDpi xmlns:a14="http://schemas.microsoft.com/office/drawing/2010/main" val="0"/>
+                        </a:ext>
+                      </a:extLst>
+                    </a:blip>
+                    <a:srcRect/>
+                    <a:stretch>
+                      <a:fillRect/>
+                    </a:stretch>
+                  </pic:blipFill>
+                  <pic:spPr bwMode="auto">
+                    <a:xfrm>
+                      <a:off x="0" y="0"/>
+                      <a:ext cx="5391150" cy="4305300"/>
+                    </a:xfrm>
+                    <a:prstGeom prst="rect">
+                      <a:avLst/>
+                    </a:prstGeom>
+                    <a:noFill/>
+                    <a:ln>
+                      <a:noFill/>
+                    </a:ln>
+                  </pic:spPr>
+                </pic:pic>
+              </a:graphicData>
+            </a:graphic>
+          </wp:inline>
+        </w:drawing>
+      </w:r>
+    </w:p>
+    <w:p>
+      <w:pPr>
+        <w:rPr>
+          <w:sz w:val="28"/>
+          <w:szCs w:val="28"/>
+        </w:rPr>
+      </w:pPr>
+      <w:r>
+        <w:rPr>
+          <w:sz w:val="28"/>
+          <w:szCs w:val="28"/>
+        </w:rPr>
         <w:tab/>
+      </w:r>
+      <w:r>
+        <w:rPr>
+          <w:sz w:val="28"/>
+          <w:szCs w:val="28"/>
+        </w:rPr>
+        <w:t>Depois de reproduzir tudo com o simulador, NI Multisim, foi colocado em pratica o circuito, usando a placa e os componentes dados pelo professor.</w:t>
+      </w:r>
+    </w:p>
+    <w:p>
+      <w:pPr>
+        <w:rPr>
+          <w:sz w:val="28"/>
+          <w:szCs w:val="28"/>
+        </w:rPr>
+      </w:pPr>
+      <w:r>
+        <w:rPr>
+          <w:sz w:val="28"/>
+          <w:szCs w:val="28"/>
+        </w:rPr>
+        <w:tab/>
+        <w:t>Depois de soldar tudo, o teste se deu e ....</w:t>
+      </w:r>
+    </w:p>
+    <w:p>
+      <w:pPr>
+        <w:rPr>
+          <w:sz w:val="28"/>
+          <w:szCs w:val="28"/>
+        </w:rPr>
+      </w:pPr>
+    </w:p>
+    <w:p>
+      <w:pPr>
+        <w:rPr>
+          <w:sz w:val="28"/>
+          <w:szCs w:val="28"/>
+        </w:rPr>
+      </w:pPr>
+    </w:p>
+    <w:p>
+      <w:pPr>
+        <w:rPr>
+          <w:sz w:val="28"/>
+          <w:szCs w:val="28"/>
+        </w:rPr>
+      </w:pPr>
+    </w:p>
+    <w:p>
+      <w:pPr>
+        <w:rPr>
+          <w:sz w:val="28"/>
+          <w:szCs w:val="28"/>
+        </w:rPr>
+      </w:pPr>
+    </w:p>
+    <w:p>
+      <w:pPr>
+        <w:rPr>
+          <w:sz w:val="28"/>
+          <w:szCs w:val="28"/>
+        </w:rPr>
+      </w:pPr>
+    </w:p>
+    <w:p>
+      <w:pPr>
+        <w:rPr>
+          <w:sz w:val="28"/>
+          <w:szCs w:val="28"/>
+        </w:rPr>
+      </w:pPr>
+      <w:r>
+        <w:rPr>
+          <w:sz w:val="28"/>
+          <w:szCs w:val="28"/>
+        </w:rPr>
+        <w:t>Conclusões:</w:t>
+      </w:r>
+    </w:p>
+    <w:p>
+      <w:pPr>
+        <w:ind w:firstLine="708"/>
+        <w:rPr>
+          <w:sz w:val="28"/>
+          <w:szCs w:val="28"/>
+        </w:rPr>
+      </w:pPr>
+      <w:r>
+        <w:rPr>
+          <w:sz w:val="28"/>
+          <w:szCs w:val="28"/>
+        </w:rPr>
         <w:t xml:space="preserve">Como </w:t>
       </w:r>
       <w:r>
@@ -851,8 +1157,6 @@
         </w:rPr>
         <w:t>criar diferentes circuitos com diversas aplicações, e como demonstrado, uma delas é criar um circuito limitador de tensão, e “limpador” de sinal.</w:t>
       </w:r>
-      <w:bookmarkStart w:id="0" w:name="_GoBack"/>
-      <w:bookmarkEnd w:id="0"/>
     </w:p>
     <w:sectPr>
       <w:pgSz w:w="11906" w:h="16838"/>
@@ -1081,6 +1385,18 @@
       <w:szCs w:val="16"/>
     </w:rPr>
   </w:style>
+  <w:style w:type="character" w:styleId="Hyperlink">
+    <w:name w:val="Hyperlink"/>
+    <w:basedOn w:val="DefaultParagraphFont"/>
+    <w:uiPriority w:val="99"/>
+    <w:semiHidden/>
+    <w:unhideWhenUsed/>
+    <w:rsid w:val="005F18C7"/>
+    <w:rPr>
+      <w:color w:val="0000FF"/>
+      <w:u w:val="single"/>
+    </w:rPr>
+  </w:style>
 </w:styles>
 </file>
 
@@ -1299,6 +1615,18 @@
       <w:rFonts w:ascii="Tahoma" w:hAnsi="Tahoma" w:cs="Tahoma"/>
       <w:sz w:val="16"/>
       <w:szCs w:val="16"/>
+    </w:rPr>
+  </w:style>
+  <w:style w:type="character" w:styleId="Hyperlink">
+    <w:name w:val="Hyperlink"/>
+    <w:basedOn w:val="DefaultParagraphFont"/>
+    <w:uiPriority w:val="99"/>
+    <w:semiHidden/>
+    <w:unhideWhenUsed/>
+    <w:rsid w:val="005F18C7"/>
+    <w:rPr>
+      <w:color w:val="0000FF"/>
+      <w:u w:val="single"/>
     </w:rPr>
   </w:style>
 </w:styles>

</xml_diff>

<commit_message>
relatorio de sistemas e sinais, parte feita em casa
</commit_message>
<xml_diff>
--- a/Analogica/Relatorio.docx
+++ b/Analogica/Relatorio.docx
@@ -568,8 +568,6 @@
           <w:szCs w:val="28"/>
         </w:rPr>
       </w:pPr>
-      <w:bookmarkStart w:id="0" w:name="_GoBack"/>
-      <w:bookmarkEnd w:id="0"/>
       <w:r>
         <w:rPr>
           <w:sz w:val="28"/>
@@ -883,8 +881,17 @@
           <w:sz w:val="28"/>
           <w:szCs w:val="28"/>
         </w:rPr>
-        <w:t>O transistor está sendo utilizado como um amplificador de corrente, pois quando em modo ativo, aumenta a corrente que está na sua saida, e mantem a tensão no mesmo valor.</w:t>
-      </w:r>
+        <w:t>O transistor está sendo utilizado como um amplificador de corrente, pois quando em modo ativo, aumenta a corrente que está na sua saida, e mantem a tens</w:t>
+      </w:r>
+      <w:r>
+        <w:rPr>
+          <w:sz w:val="28"/>
+          <w:szCs w:val="28"/>
+        </w:rPr>
+        <w:t>ão no mesmo valor, para que a corrente que passar por ele consiga ativar o diodo zener.</w:t>
+      </w:r>
+      <w:bookmarkStart w:id="0" w:name="_GoBack"/>
+      <w:bookmarkEnd w:id="0"/>
     </w:p>
     <w:p>
       <w:pPr>

</xml_diff>